<commit_message>
update component models figure
</commit_message>
<xml_diff>
--- a/code/papers/ensemble-eval/results.docx
+++ b/code/papers/ensemble-eval/results.docx
@@ -43,7 +43,7 @@
       <w:r>
         <w:drawing>
           <wp:inline>
-            <wp:extent cx="4587290" cy="7339665"/>
+            <wp:extent cx="5334000" cy="2667000"/>
             <wp:effectExtent b="0" l="0" r="0" t="0"/>
             <wp:docPr descr="Figure #: Number of component forecasts over time" title="" id="1" name="Picture"/>
             <a:graphic>
@@ -64,7 +64,7 @@
                   <pic:spPr bwMode="auto">
                     <a:xfrm>
                       <a:off x="0" y="0"/>
-                      <a:ext cx="4587290" cy="7339665"/>
+                      <a:ext cx="5334000" cy="2667000"/>
                     </a:xfrm>
                     <a:prstGeom prst="rect">
                       <a:avLst/>
@@ -204,7 +204,7 @@
           <wp:inline>
             <wp:extent cx="5334000" cy="2133600"/>
             <wp:effectExtent b="0" l="0" r="0" t="0"/>
-            <wp:docPr descr="Figure #: Coverage" title="" id="1" name="Picture"/>
+            <wp:docPr descr="Figure #: Coverage: The proportion of observations that fell within the 50% prediction interval for each ensemble, by target count of cases and deaths and horizon. Ideally, a forecast model would achieve 50% coverage of 0.50 (meaning 50% of observations fall within the 50% prediction interval), shown as the vertical dotted line. Values of greater than 0.5 indicate that the forecasts are under-confident (prediction intervals are on average too wide), whereas values smaller than 0.5 indicate that the forecasts are overconfident (prediction intervals tend to be too narrow.)" title="" id="1" name="Picture"/>
             <a:graphic>
               <a:graphicData uri="http://schemas.openxmlformats.org/drawingml/2006/picture">
                 <pic:pic>
@@ -247,7 +247,45 @@
         <w:pStyle w:val="ImageCaption"/>
       </w:pPr>
       <w:r>
-        <w:t xml:space="preserve">Figure #: Coverage</w:t>
+        <w:t xml:space="preserve">Figure #: Coverage:</w:t>
+      </w:r>
+      <w:r>
+        <w:t xml:space="preserve"> </w:t>
+      </w:r>
+      <w:r>
+        <w:rPr>
+          <w:iCs/>
+          <w:i/>
+        </w:rPr>
+        <w:t xml:space="preserve">The proportion of observations that fell within the 50% prediction interval for each ensemble, by target count of cases and deaths and horizon. Ideally, a forecast model would achieve 50% coverage of 0.50 (meaning 50% of observations fall within the 50% prediction interval), shown as the vertical</w:t>
+      </w:r>
+      <w:r>
+        <w:rPr>
+          <w:iCs/>
+          <w:i/>
+        </w:rPr>
+        <w:t xml:space="preserve"> </w:t>
+      </w:r>
+      <w:r>
+        <w:rPr>
+          <w:iCs/>
+          <w:i/>
+        </w:rPr>
+        <w:t xml:space="preserve">dotted line. Values of greater than 0.5 indicate that the forecasts are under-confident (prediction intervals are on average too wide), whereas values smaller than 0.5 indicate that the forecasts are overconfident (prediction</w:t>
+      </w:r>
+      <w:r>
+        <w:rPr>
+          <w:iCs/>
+          <w:i/>
+        </w:rPr>
+        <w:t xml:space="preserve"> </w:t>
+      </w:r>
+      <w:r>
+        <w:rPr>
+          <w:iCs/>
+          <w:i/>
+        </w:rPr>
+        <w:t xml:space="preserve">intervals tend to be too narrow.)</w:t>
       </w:r>
     </w:p>
     <w:p>
@@ -255,7 +293,7 @@
         <w:pStyle w:val="BodyText"/>
       </w:pPr>
       <w:r>
-        <w:t xml:space="preserve">When forecasting deaths, ensembles of any model across all horizons typically gave too broad a range of uncertainty. This was also true when forecasting case counts at the one-week ahead horizon for both mean and median varieties of ensemble.</w:t>
+        <w:t xml:space="preserve">When forecasting deaths, ensembles of any model across all horizons typically gave too broad a range of uncertainty (figure #). This was also true when forecasting case counts at the one-week ahead horizon for both mean and median varieties of ensemble.</w:t>
       </w:r>
     </w:p>
     <w:p>

</xml_diff>